<commit_message>
Updated word invoice template
</commit_message>
<xml_diff>
--- a/revenue-main/templates/invoice/Basic invoice template 01.docx
+++ b/revenue-main/templates/invoice/Basic invoice template 01.docx
@@ -1936,7 +1936,17 @@
           <w:szCs w:val="24"/>
           <w:lang w:val="nl-NL"/>
         </w:rPr>
-        <w:t>Omschrijving van de werkzaamheden:</w:t>
+        <w:t>Description</w:t>
+      </w:r>
+      <w:bookmarkStart w:id="0" w:name="_GoBack"/>
+      <w:bookmarkEnd w:id="0"/>
+      <w:r>
+        <w:rPr>
+          <w:sz w:val="24"/>
+          <w:szCs w:val="24"/>
+          <w:lang w:val="nl-NL"/>
+        </w:rPr>
+        <w:t>:</w:t>
       </w:r>
       <w:r>
         <w:rPr>
@@ -2031,20 +2041,33 @@
             <w:tcW w:w="2230" w:type="dxa"/>
           </w:tcPr>
           <w:p>
-            <w:fldSimple w:instr=" MERGEFIELD  $Invoice.Number  \* MERGEFORMAT ">
-              <w:r>
-                <w:rPr>
-                  <w:noProof/>
-                </w:rPr>
-                <w:t>«</w:t>
-              </w:r>
-              <w:r>
-                <w:rPr>
-                  <w:noProof/>
-                </w:rPr>
-                <w:t>Invoice.Number»</w:t>
-              </w:r>
-            </w:fldSimple>
+            <w:r>
+              <w:fldChar w:fldCharType="begin"/>
+            </w:r>
+            <w:r>
+              <w:instrText xml:space="preserve"> MERGEFIELD  $Invoice.Number  \* MERGEFORMAT </w:instrText>
+            </w:r>
+            <w:r>
+              <w:fldChar w:fldCharType="separate"/>
+            </w:r>
+            <w:r>
+              <w:rPr>
+                <w:noProof/>
+              </w:rPr>
+              <w:t>«</w:t>
+            </w:r>
+            <w:r>
+              <w:rPr>
+                <w:noProof/>
+              </w:rPr>
+              <w:t>Invoice.Number»</w:t>
+            </w:r>
+            <w:r>
+              <w:rPr>
+                <w:noProof/>
+              </w:rPr>
+              <w:fldChar w:fldCharType="end"/>
+            </w:r>
           </w:p>
         </w:tc>
         <w:tc>
@@ -2074,20 +2097,33 @@
             <w:pPr>
               <w:jc w:val="right"/>
             </w:pPr>
-            <w:fldSimple w:instr=" MERGEFIELD  $Invoice.Period  \* MERGEFORMAT ">
-              <w:r>
-                <w:rPr>
-                  <w:noProof/>
-                </w:rPr>
-                <w:t>«</w:t>
-              </w:r>
-              <w:r>
-                <w:rPr>
-                  <w:noProof/>
-                </w:rPr>
-                <w:t>Invoice.Period»</w:t>
-              </w:r>
-            </w:fldSimple>
+            <w:r>
+              <w:fldChar w:fldCharType="begin"/>
+            </w:r>
+            <w:r>
+              <w:instrText xml:space="preserve"> MERGEFIELD  $Invoice.Period  \* MERGEFORMAT </w:instrText>
+            </w:r>
+            <w:r>
+              <w:fldChar w:fldCharType="separate"/>
+            </w:r>
+            <w:r>
+              <w:rPr>
+                <w:noProof/>
+              </w:rPr>
+              <w:t>«</w:t>
+            </w:r>
+            <w:r>
+              <w:rPr>
+                <w:noProof/>
+              </w:rPr>
+              <w:t>Invoice.Period»</w:t>
+            </w:r>
+            <w:r>
+              <w:rPr>
+                <w:noProof/>
+              </w:rPr>
+              <w:fldChar w:fldCharType="end"/>
+            </w:r>
           </w:p>
         </w:tc>
       </w:tr>
@@ -2107,20 +2143,33 @@
             <w:tcW w:w="2230" w:type="dxa"/>
           </w:tcPr>
           <w:p>
-            <w:fldSimple w:instr=" MERGEFIELD  $Client.FormattedNumber  \* MERGEFORMAT ">
-              <w:r>
-                <w:rPr>
-                  <w:noProof/>
-                </w:rPr>
-                <w:t>«</w:t>
-              </w:r>
-              <w:r>
-                <w:rPr>
-                  <w:noProof/>
-                </w:rPr>
-                <w:t>Client. Number»</w:t>
-              </w:r>
-            </w:fldSimple>
+            <w:r>
+              <w:fldChar w:fldCharType="begin"/>
+            </w:r>
+            <w:r>
+              <w:instrText xml:space="preserve"> MERGEFIELD  $Client.FormattedNumber  \* MERGEFORMAT </w:instrText>
+            </w:r>
+            <w:r>
+              <w:fldChar w:fldCharType="separate"/>
+            </w:r>
+            <w:r>
+              <w:rPr>
+                <w:noProof/>
+              </w:rPr>
+              <w:t>«</w:t>
+            </w:r>
+            <w:r>
+              <w:rPr>
+                <w:noProof/>
+              </w:rPr>
+              <w:t>Client. Number»</w:t>
+            </w:r>
+            <w:r>
+              <w:rPr>
+                <w:noProof/>
+              </w:rPr>
+              <w:fldChar w:fldCharType="end"/>
+            </w:r>
           </w:p>
         </w:tc>
         <w:tc>
@@ -2147,20 +2196,33 @@
             <w:pPr>
               <w:jc w:val="right"/>
             </w:pPr>
-            <w:fldSimple w:instr=" MERGEFIELD  $Invoice.Date  \* MERGEFORMAT ">
-              <w:r>
-                <w:rPr>
-                  <w:noProof/>
-                </w:rPr>
-                <w:t>«</w:t>
-              </w:r>
-              <w:r>
-                <w:rPr>
-                  <w:noProof/>
-                </w:rPr>
-                <w:t>Invoice.Date»</w:t>
-              </w:r>
-            </w:fldSimple>
+            <w:r>
+              <w:fldChar w:fldCharType="begin"/>
+            </w:r>
+            <w:r>
+              <w:instrText xml:space="preserve"> MERGEFIELD  $Invoice.Date  \* MERGEFORMAT </w:instrText>
+            </w:r>
+            <w:r>
+              <w:fldChar w:fldCharType="separate"/>
+            </w:r>
+            <w:r>
+              <w:rPr>
+                <w:noProof/>
+              </w:rPr>
+              <w:t>«</w:t>
+            </w:r>
+            <w:r>
+              <w:rPr>
+                <w:noProof/>
+              </w:rPr>
+              <w:t>Invoice.Date»</w:t>
+            </w:r>
+            <w:r>
+              <w:rPr>
+                <w:noProof/>
+              </w:rPr>
+              <w:fldChar w:fldCharType="end"/>
+            </w:r>
           </w:p>
         </w:tc>
       </w:tr>
@@ -2180,20 +2242,33 @@
             <w:tcW w:w="2230" w:type="dxa"/>
           </w:tcPr>
           <w:p>
-            <w:fldSimple w:instr=" MERGEFIELD  $Invoice.Reference  \* MERGEFORMAT ">
-              <w:r>
-                <w:rPr>
-                  <w:noProof/>
-                </w:rPr>
-                <w:t>«</w:t>
-              </w:r>
-              <w:r>
-                <w:rPr>
-                  <w:noProof/>
-                </w:rPr>
-                <w:t>Invoice.Reference»</w:t>
-              </w:r>
-            </w:fldSimple>
+            <w:r>
+              <w:fldChar w:fldCharType="begin"/>
+            </w:r>
+            <w:r>
+              <w:instrText xml:space="preserve"> MERGEFIELD  $Invoice.Reference  \* MERGEFORMAT </w:instrText>
+            </w:r>
+            <w:r>
+              <w:fldChar w:fldCharType="separate"/>
+            </w:r>
+            <w:r>
+              <w:rPr>
+                <w:noProof/>
+              </w:rPr>
+              <w:t>«</w:t>
+            </w:r>
+            <w:r>
+              <w:rPr>
+                <w:noProof/>
+              </w:rPr>
+              <w:t>Invoice.Reference»</w:t>
+            </w:r>
+            <w:r>
+              <w:rPr>
+                <w:noProof/>
+              </w:rPr>
+              <w:fldChar w:fldCharType="end"/>
+            </w:r>
           </w:p>
         </w:tc>
         <w:tc>
@@ -2220,20 +2295,33 @@
             <w:pPr>
               <w:jc w:val="right"/>
             </w:pPr>
-            <w:fldSimple w:instr=" MERGEFIELD  $Invoice.DueDate  \* MERGEFORMAT ">
-              <w:r>
-                <w:rPr>
-                  <w:noProof/>
-                </w:rPr>
-                <w:t>«</w:t>
-              </w:r>
-              <w:r>
-                <w:rPr>
-                  <w:noProof/>
-                </w:rPr>
-                <w:t>Invoice.DueDate»</w:t>
-              </w:r>
-            </w:fldSimple>
+            <w:r>
+              <w:fldChar w:fldCharType="begin"/>
+            </w:r>
+            <w:r>
+              <w:instrText xml:space="preserve"> MERGEFIELD  $Invoice.DueDate  \* MERGEFORMAT </w:instrText>
+            </w:r>
+            <w:r>
+              <w:fldChar w:fldCharType="separate"/>
+            </w:r>
+            <w:r>
+              <w:rPr>
+                <w:noProof/>
+              </w:rPr>
+              <w:t>«</w:t>
+            </w:r>
+            <w:r>
+              <w:rPr>
+                <w:noProof/>
+              </w:rPr>
+              <w:t>Invoice.DueDate»</w:t>
+            </w:r>
+            <w:r>
+              <w:rPr>
+                <w:noProof/>
+              </w:rPr>
+              <w:fldChar w:fldCharType="end"/>
+            </w:r>
           </w:p>
         </w:tc>
       </w:tr>
@@ -2442,14 +2530,27 @@
                 <w:b/>
               </w:rPr>
             </w:pPr>
-            <w:fldSimple w:instr=" MERGEFIELD  $InvoiceLine.Description  \* MERGEFORMAT ">
-              <w:r>
-                <w:rPr>
-                  <w:noProof/>
-                </w:rPr>
-                <w:t>«Description»</w:t>
-              </w:r>
-            </w:fldSimple>
+            <w:r>
+              <w:fldChar w:fldCharType="begin"/>
+            </w:r>
+            <w:r>
+              <w:instrText xml:space="preserve"> MERGEFIELD  $InvoiceLine.Description  \* MERGEFORMAT </w:instrText>
+            </w:r>
+            <w:r>
+              <w:fldChar w:fldCharType="separate"/>
+            </w:r>
+            <w:r>
+              <w:rPr>
+                <w:noProof/>
+              </w:rPr>
+              <w:t>«Description»</w:t>
+            </w:r>
+            <w:r>
+              <w:rPr>
+                <w:noProof/>
+              </w:rPr>
+              <w:fldChar w:fldCharType="end"/>
+            </w:r>
           </w:p>
         </w:tc>
         <w:tc>
@@ -2467,14 +2568,27 @@
                 <w:b/>
               </w:rPr>
             </w:pPr>
-            <w:fldSimple w:instr=" MERGEFIELD  $InvoiceLine.Quantity  \* MERGEFORMAT ">
-              <w:r>
-                <w:rPr>
-                  <w:noProof/>
-                </w:rPr>
-                <w:t>«Quantity»</w:t>
-              </w:r>
-            </w:fldSimple>
+            <w:r>
+              <w:fldChar w:fldCharType="begin"/>
+            </w:r>
+            <w:r>
+              <w:instrText xml:space="preserve"> MERGEFIELD  $InvoiceLine.Quantity  \* MERGEFORMAT </w:instrText>
+            </w:r>
+            <w:r>
+              <w:fldChar w:fldCharType="separate"/>
+            </w:r>
+            <w:r>
+              <w:rPr>
+                <w:noProof/>
+              </w:rPr>
+              <w:t>«Quantity»</w:t>
+            </w:r>
+            <w:r>
+              <w:rPr>
+                <w:noProof/>
+              </w:rPr>
+              <w:fldChar w:fldCharType="end"/>
+            </w:r>
           </w:p>
         </w:tc>
         <w:tc>
@@ -2492,14 +2606,27 @@
                 <w:b/>
               </w:rPr>
             </w:pPr>
-            <w:fldSimple w:instr=" MERGEFIELD  $InvoiceLine.Price  \* MERGEFORMAT ">
-              <w:r>
-                <w:rPr>
-                  <w:noProof/>
-                </w:rPr>
-                <w:t>«??»</w:t>
-              </w:r>
-            </w:fldSimple>
+            <w:r>
+              <w:fldChar w:fldCharType="begin"/>
+            </w:r>
+            <w:r>
+              <w:instrText xml:space="preserve"> MERGEFIELD  $InvoiceLine.Price  \* MERGEFORMAT </w:instrText>
+            </w:r>
+            <w:r>
+              <w:fldChar w:fldCharType="separate"/>
+            </w:r>
+            <w:r>
+              <w:rPr>
+                <w:noProof/>
+              </w:rPr>
+              <w:t>«??»</w:t>
+            </w:r>
+            <w:r>
+              <w:rPr>
+                <w:noProof/>
+              </w:rPr>
+              <w:fldChar w:fldCharType="end"/>
+            </w:r>
           </w:p>
         </w:tc>
         <w:tc>
@@ -2517,14 +2644,27 @@
                 <w:b/>
               </w:rPr>
             </w:pPr>
-            <w:fldSimple w:instr=" MERGEFIELD  $InvoiceLine.VatRate  \* MERGEFORMAT ">
-              <w:r>
-                <w:rPr>
-                  <w:noProof/>
-                </w:rPr>
-                <w:t>«??»</w:t>
-              </w:r>
-            </w:fldSimple>
+            <w:r>
+              <w:fldChar w:fldCharType="begin"/>
+            </w:r>
+            <w:r>
+              <w:instrText xml:space="preserve"> MERGEFIELD  $InvoiceLine.VatRate  \* MERGEFORMAT </w:instrText>
+            </w:r>
+            <w:r>
+              <w:fldChar w:fldCharType="separate"/>
+            </w:r>
+            <w:r>
+              <w:rPr>
+                <w:noProof/>
+              </w:rPr>
+              <w:t>«??»</w:t>
+            </w:r>
+            <w:r>
+              <w:rPr>
+                <w:noProof/>
+              </w:rPr>
+              <w:fldChar w:fldCharType="end"/>
+            </w:r>
           </w:p>
         </w:tc>
         <w:tc>
@@ -2542,14 +2682,27 @@
                 <w:b/>
               </w:rPr>
             </w:pPr>
-            <w:fldSimple w:instr=" MERGEFIELD  $InvoiceLine.Vat  \* MERGEFORMAT ">
-              <w:r>
-                <w:rPr>
-                  <w:noProof/>
-                </w:rPr>
-                <w:t>«??»</w:t>
-              </w:r>
-            </w:fldSimple>
+            <w:r>
+              <w:fldChar w:fldCharType="begin"/>
+            </w:r>
+            <w:r>
+              <w:instrText xml:space="preserve"> MERGEFIELD  $InvoiceLine.Vat  \* MERGEFORMAT </w:instrText>
+            </w:r>
+            <w:r>
+              <w:fldChar w:fldCharType="separate"/>
+            </w:r>
+            <w:r>
+              <w:rPr>
+                <w:noProof/>
+              </w:rPr>
+              <w:t>«??»</w:t>
+            </w:r>
+            <w:r>
+              <w:rPr>
+                <w:noProof/>
+              </w:rPr>
+              <w:fldChar w:fldCharType="end"/>
+            </w:r>
           </w:p>
         </w:tc>
         <w:tc>
@@ -2567,14 +2720,27 @@
                 <w:b/>
               </w:rPr>
             </w:pPr>
-            <w:fldSimple w:instr=" MERGEFIELD  $InvoiceLine.Amount  \* MERGEFORMAT ">
-              <w:r>
-                <w:rPr>
-                  <w:noProof/>
-                </w:rPr>
-                <w:t>«??»</w:t>
-              </w:r>
-            </w:fldSimple>
+            <w:r>
+              <w:fldChar w:fldCharType="begin"/>
+            </w:r>
+            <w:r>
+              <w:instrText xml:space="preserve"> MERGEFIELD  $InvoiceLine.Amount  \* MERGEFORMAT </w:instrText>
+            </w:r>
+            <w:r>
+              <w:fldChar w:fldCharType="separate"/>
+            </w:r>
+            <w:r>
+              <w:rPr>
+                <w:noProof/>
+              </w:rPr>
+              <w:t>«??»</w:t>
+            </w:r>
+            <w:r>
+              <w:rPr>
+                <w:noProof/>
+              </w:rPr>
+              <w:fldChar w:fldCharType="end"/>
+            </w:r>
           </w:p>
         </w:tc>
       </w:tr>
@@ -3636,7 +3802,6 @@
           <w:szCs w:val="24"/>
         </w:rPr>
       </w:pPr>
-      <w:proofErr w:type="spellStart"/>
       <w:r>
         <w:rPr>
           <w:b/>
@@ -3646,7 +3811,6 @@
         <w:lastRenderedPageBreak/>
         <w:t>MIleage</w:t>
       </w:r>
-      <w:proofErr w:type="spellEnd"/>
     </w:p>
     <w:tbl>
       <w:tblPr>
@@ -4836,8 +5000,6 @@
           <w:b/>
         </w:rPr>
       </w:pPr>
-      <w:bookmarkStart w:id="0" w:name="_GoBack"/>
-      <w:bookmarkEnd w:id="0"/>
     </w:p>
     <w:sectPr>
       <w:headerReference w:type="default" r:id="rId9"/>
@@ -4912,7 +5074,7 @@
           <w:rPr>
             <w:noProof/>
           </w:rPr>
-          <w:t>4</w:t>
+          <w:t>1</w:t>
         </w:r>
         <w:r>
           <w:rPr>
@@ -4931,27 +5093,14 @@
     <w:r>
       <w:t xml:space="preserve"> </w:t>
     </w:r>
-    <w:r>
-      <w:fldChar w:fldCharType="begin"/>
-    </w:r>
-    <w:r>
-      <w:instrText xml:space="preserve"> NUMPAGES   \* MERGEFORMAT </w:instrText>
-    </w:r>
-    <w:r>
-      <w:fldChar w:fldCharType="separate"/>
-    </w:r>
-    <w:r>
-      <w:rPr>
-        <w:noProof/>
-      </w:rPr>
-      <w:t>4</w:t>
-    </w:r>
-    <w:r>
-      <w:rPr>
-        <w:noProof/>
-      </w:rPr>
-      <w:fldChar w:fldCharType="end"/>
-    </w:r>
+    <w:fldSimple w:instr=" NUMPAGES   \* MERGEFORMAT ">
+      <w:r>
+        <w:rPr>
+          <w:noProof/>
+        </w:rPr>
+        <w:t>4</w:t>
+      </w:r>
+    </w:fldSimple>
   </w:p>
   <w:p>
     <w:pPr>
@@ -6414,7 +6563,7 @@
 </file>
 
 <file path=customXml/itemProps1.xml><?xml version="1.0" encoding="utf-8"?>
-<ds:datastoreItem xmlns:ds="http://schemas.openxmlformats.org/officeDocument/2006/customXml" ds:itemID="{9FB04DAA-E581-4911-8CD8-9D55A577B542}">
+<ds:datastoreItem xmlns:ds="http://schemas.openxmlformats.org/officeDocument/2006/customXml" ds:itemID="{9CC52AAD-1DA7-4A3C-904E-C3EB51CC6508}">
   <ds:schemaRefs>
     <ds:schemaRef ds:uri="http://schemas.openxmlformats.org/officeDocument/2006/bibliography"/>
   </ds:schemaRefs>

</xml_diff>